<commit_message>
2021/5/20 complete new 1 half addr
</commit_message>
<xml_diff>
--- a/结果.docx
+++ b/结果.docx
@@ -322,24 +322,13 @@
           <w:tcPr>
             <w:tcW w:w="1659" w:type="dxa"/>
           </w:tcPr>
-          <w:p>
-            <w:pPr>
-              <w:rPr>
-                <w:rFonts w:hint="eastAsia"/>
-              </w:rPr>
-            </w:pPr>
-          </w:p>
+          <w:p/>
         </w:tc>
         <w:tc>
           <w:tcPr>
             <w:tcW w:w="1659" w:type="dxa"/>
           </w:tcPr>
           <w:p>
-            <w:pPr>
-              <w:rPr>
-                <w:rFonts w:hint="eastAsia"/>
-              </w:rPr>
-            </w:pPr>
             <w:r>
               <w:t>Bzip2</w:t>
             </w:r>
@@ -350,11 +339,6 @@
             <w:tcW w:w="1659" w:type="dxa"/>
           </w:tcPr>
           <w:p>
-            <w:pPr>
-              <w:rPr>
-                <w:rFonts w:hint="eastAsia"/>
-              </w:rPr>
-            </w:pPr>
             <w:proofErr w:type="spellStart"/>
             <w:r>
               <w:t>Sjeng</w:t>
@@ -367,11 +351,6 @@
             <w:tcW w:w="1659" w:type="dxa"/>
           </w:tcPr>
           <w:p>
-            <w:pPr>
-              <w:rPr>
-                <w:rFonts w:hint="eastAsia"/>
-              </w:rPr>
-            </w:pPr>
             <w:proofErr w:type="spellStart"/>
             <w:r>
               <w:t>Wrf</w:t>
@@ -384,11 +363,6 @@
             <w:tcW w:w="1660" w:type="dxa"/>
           </w:tcPr>
           <w:p>
-            <w:pPr>
-              <w:rPr>
-                <w:rFonts w:hint="eastAsia"/>
-              </w:rPr>
-            </w:pPr>
             <w:r>
               <w:t>Sphinx3</w:t>
             </w:r>
@@ -401,11 +375,6 @@
             <w:tcW w:w="1659" w:type="dxa"/>
           </w:tcPr>
           <w:p>
-            <w:pPr>
-              <w:rPr>
-                <w:rFonts w:hint="eastAsia"/>
-              </w:rPr>
-            </w:pPr>
             <w:r>
               <w:rPr>
                 <w:rFonts w:hint="eastAsia"/>
@@ -422,11 +391,6 @@
             <w:tcW w:w="1659" w:type="dxa"/>
           </w:tcPr>
           <w:p>
-            <w:pPr>
-              <w:rPr>
-                <w:rFonts w:hint="eastAsia"/>
-              </w:rPr>
-            </w:pPr>
             <w:r>
               <w:rPr>
                 <w:rFonts w:hint="eastAsia"/>
@@ -443,11 +407,6 @@
             <w:tcW w:w="1659" w:type="dxa"/>
           </w:tcPr>
           <w:p>
-            <w:pPr>
-              <w:rPr>
-                <w:rFonts w:hint="eastAsia"/>
-              </w:rPr>
-            </w:pPr>
             <w:r>
               <w:rPr>
                 <w:rFonts w:hint="eastAsia"/>
@@ -464,11 +423,6 @@
             <w:tcW w:w="1659" w:type="dxa"/>
           </w:tcPr>
           <w:p>
-            <w:pPr>
-              <w:rPr>
-                <w:rFonts w:hint="eastAsia"/>
-              </w:rPr>
-            </w:pPr>
             <w:r>
               <w:rPr>
                 <w:rFonts w:hint="eastAsia"/>
@@ -485,11 +439,6 @@
             <w:tcW w:w="1660" w:type="dxa"/>
           </w:tcPr>
           <w:p>
-            <w:pPr>
-              <w:rPr>
-                <w:rFonts w:hint="eastAsia"/>
-              </w:rPr>
-            </w:pPr>
             <w:r>
               <w:rPr>
                 <w:rFonts w:hint="eastAsia"/>
@@ -508,11 +457,6 @@
             <w:tcW w:w="1659" w:type="dxa"/>
           </w:tcPr>
           <w:p>
-            <w:pPr>
-              <w:rPr>
-                <w:rFonts w:hint="eastAsia"/>
-              </w:rPr>
-            </w:pPr>
             <w:r>
               <w:rPr>
                 <w:rFonts w:hint="eastAsia"/>
@@ -529,11 +473,6 @@
             <w:tcW w:w="1659" w:type="dxa"/>
           </w:tcPr>
           <w:p>
-            <w:pPr>
-              <w:rPr>
-                <w:rFonts w:hint="eastAsia"/>
-              </w:rPr>
-            </w:pPr>
             <w:r>
               <w:rPr>
                 <w:rFonts w:hint="eastAsia"/>
@@ -550,11 +489,6 @@
             <w:tcW w:w="1659" w:type="dxa"/>
           </w:tcPr>
           <w:p>
-            <w:pPr>
-              <w:rPr>
-                <w:rFonts w:hint="eastAsia"/>
-              </w:rPr>
-            </w:pPr>
             <w:r>
               <w:rPr>
                 <w:rFonts w:hint="eastAsia"/>
@@ -571,11 +505,6 @@
             <w:tcW w:w="1659" w:type="dxa"/>
           </w:tcPr>
           <w:p>
-            <w:pPr>
-              <w:rPr>
-                <w:rFonts w:hint="eastAsia"/>
-              </w:rPr>
-            </w:pPr>
             <w:r>
               <w:rPr>
                 <w:rFonts w:hint="eastAsia"/>
@@ -592,11 +521,6 @@
             <w:tcW w:w="1660" w:type="dxa"/>
           </w:tcPr>
           <w:p>
-            <w:pPr>
-              <w:rPr>
-                <w:rFonts w:hint="eastAsia"/>
-              </w:rPr>
-            </w:pPr>
             <w:r>
               <w:rPr>
                 <w:rFonts w:hint="eastAsia"/>
@@ -615,11 +539,6 @@
             <w:tcW w:w="1659" w:type="dxa"/>
           </w:tcPr>
           <w:p>
-            <w:pPr>
-              <w:rPr>
-                <w:rFonts w:hint="eastAsia"/>
-              </w:rPr>
-            </w:pPr>
             <w:r>
               <w:t>GHP</w:t>
             </w:r>
@@ -630,11 +549,6 @@
             <w:tcW w:w="1659" w:type="dxa"/>
           </w:tcPr>
           <w:p>
-            <w:pPr>
-              <w:rPr>
-                <w:rFonts w:hint="eastAsia"/>
-              </w:rPr>
-            </w:pPr>
             <w:r>
               <w:rPr>
                 <w:rFonts w:hint="eastAsia"/>
@@ -651,11 +565,6 @@
             <w:tcW w:w="1659" w:type="dxa"/>
           </w:tcPr>
           <w:p>
-            <w:pPr>
-              <w:rPr>
-                <w:rFonts w:hint="eastAsia"/>
-              </w:rPr>
-            </w:pPr>
             <w:r>
               <w:rPr>
                 <w:rFonts w:hint="eastAsia"/>
@@ -665,8 +574,6 @@
             <w:r>
               <w:t>7.8725</w:t>
             </w:r>
-            <w:bookmarkStart w:id="0" w:name="_GoBack"/>
-            <w:bookmarkEnd w:id="0"/>
           </w:p>
         </w:tc>
         <w:tc>
@@ -674,11 +581,6 @@
             <w:tcW w:w="1659" w:type="dxa"/>
           </w:tcPr>
           <w:p>
-            <w:pPr>
-              <w:rPr>
-                <w:rFonts w:hint="eastAsia"/>
-              </w:rPr>
-            </w:pPr>
             <w:r>
               <w:rPr>
                 <w:rFonts w:hint="eastAsia"/>
@@ -695,11 +597,6 @@
             <w:tcW w:w="1660" w:type="dxa"/>
           </w:tcPr>
           <w:p>
-            <w:pPr>
-              <w:rPr>
-                <w:rFonts w:hint="eastAsia"/>
-              </w:rPr>
-            </w:pPr>
             <w:r>
               <w:rPr>
                 <w:rFonts w:hint="eastAsia"/>
@@ -718,11 +615,6 @@
             <w:tcW w:w="1659" w:type="dxa"/>
           </w:tcPr>
           <w:p>
-            <w:pPr>
-              <w:rPr>
-                <w:rFonts w:hint="eastAsia"/>
-              </w:rPr>
-            </w:pPr>
             <w:r>
               <w:t>LHP</w:t>
             </w:r>
@@ -733,11 +625,15 @@
             <w:tcW w:w="1659" w:type="dxa"/>
           </w:tcPr>
           <w:p>
-            <w:pPr>
-              <w:rPr>
-                <w:rFonts w:hint="eastAsia"/>
-              </w:rPr>
-            </w:pPr>
+            <w:r>
+              <w:rPr>
+                <w:rFonts w:hint="eastAsia"/>
+              </w:rPr>
+              <w:t>9</w:t>
+            </w:r>
+            <w:r>
+              <w:t>3.4706</w:t>
+            </w:r>
           </w:p>
         </w:tc>
         <w:tc>
@@ -745,11 +641,15 @@
             <w:tcW w:w="1659" w:type="dxa"/>
           </w:tcPr>
           <w:p>
-            <w:pPr>
-              <w:rPr>
-                <w:rFonts w:hint="eastAsia"/>
-              </w:rPr>
-            </w:pPr>
+            <w:r>
+              <w:rPr>
+                <w:rFonts w:hint="eastAsia"/>
+              </w:rPr>
+              <w:t>9</w:t>
+            </w:r>
+            <w:r>
+              <w:t>3.2549</w:t>
+            </w:r>
           </w:p>
         </w:tc>
         <w:tc>
@@ -757,11 +657,15 @@
             <w:tcW w:w="1659" w:type="dxa"/>
           </w:tcPr>
           <w:p>
-            <w:pPr>
-              <w:rPr>
-                <w:rFonts w:hint="eastAsia"/>
-              </w:rPr>
-            </w:pPr>
+            <w:r>
+              <w:rPr>
+                <w:rFonts w:hint="eastAsia"/>
+              </w:rPr>
+              <w:t>9</w:t>
+            </w:r>
+            <w:r>
+              <w:t>3.5066</w:t>
+            </w:r>
           </w:p>
         </w:tc>
         <w:tc>
@@ -769,11 +673,15 @@
             <w:tcW w:w="1660" w:type="dxa"/>
           </w:tcPr>
           <w:p>
-            <w:pPr>
-              <w:rPr>
-                <w:rFonts w:hint="eastAsia"/>
-              </w:rPr>
-            </w:pPr>
+            <w:r>
+              <w:rPr>
+                <w:rFonts w:hint="eastAsia"/>
+              </w:rPr>
+              <w:t>9</w:t>
+            </w:r>
+            <w:r>
+              <w:t>4.4348</w:t>
+            </w:r>
           </w:p>
         </w:tc>
       </w:tr>
@@ -783,11 +691,6 @@
             <w:tcW w:w="1659" w:type="dxa"/>
           </w:tcPr>
           <w:p>
-            <w:pPr>
-              <w:rPr>
-                <w:rFonts w:hint="eastAsia"/>
-              </w:rPr>
-            </w:pPr>
             <w:r>
               <w:rPr>
                 <w:rFonts w:hint="eastAsia"/>
@@ -804,11 +707,15 @@
             <w:tcW w:w="1659" w:type="dxa"/>
           </w:tcPr>
           <w:p>
-            <w:pPr>
-              <w:rPr>
-                <w:rFonts w:hint="eastAsia"/>
-              </w:rPr>
-            </w:pPr>
+            <w:r>
+              <w:rPr>
+                <w:rFonts w:hint="eastAsia"/>
+              </w:rPr>
+              <w:t>9</w:t>
+            </w:r>
+            <w:r>
+              <w:t>8.0605</w:t>
+            </w:r>
           </w:p>
         </w:tc>
         <w:tc>
@@ -816,11 +723,15 @@
             <w:tcW w:w="1659" w:type="dxa"/>
           </w:tcPr>
           <w:p>
-            <w:pPr>
-              <w:rPr>
-                <w:rFonts w:hint="eastAsia"/>
-              </w:rPr>
-            </w:pPr>
+            <w:r>
+              <w:rPr>
+                <w:rFonts w:hint="eastAsia"/>
+              </w:rPr>
+              <w:t>9</w:t>
+            </w:r>
+            <w:r>
+              <w:t>8.0084</w:t>
+            </w:r>
           </w:p>
         </w:tc>
         <w:tc>
@@ -828,11 +739,15 @@
             <w:tcW w:w="1659" w:type="dxa"/>
           </w:tcPr>
           <w:p>
-            <w:pPr>
-              <w:rPr>
-                <w:rFonts w:hint="eastAsia"/>
-              </w:rPr>
-            </w:pPr>
+            <w:r>
+              <w:rPr>
+                <w:rFonts w:hint="eastAsia"/>
+              </w:rPr>
+              <w:t>9</w:t>
+            </w:r>
+            <w:r>
+              <w:t>8.0717</w:t>
+            </w:r>
           </w:p>
         </w:tc>
         <w:tc>
@@ -840,11 +755,18 @@
             <w:tcW w:w="1660" w:type="dxa"/>
           </w:tcPr>
           <w:p>
-            <w:pPr>
-              <w:rPr>
-                <w:rFonts w:hint="eastAsia"/>
-              </w:rPr>
-            </w:pPr>
+            <w:r>
+              <w:rPr>
+                <w:rFonts w:hint="eastAsia"/>
+              </w:rPr>
+              <w:t>9</w:t>
+            </w:r>
+            <w:r>
+              <w:t>8.</w:t>
+            </w:r>
+            <w:r>
+              <w:t>2393</w:t>
+            </w:r>
           </w:p>
         </w:tc>
       </w:tr>
@@ -854,22 +776,82 @@
             <w:tcW w:w="1659" w:type="dxa"/>
           </w:tcPr>
           <w:p>
+            <w:r>
+              <w:rPr>
+                <w:rFonts w:hint="eastAsia"/>
+              </w:rPr>
+              <w:t>T</w:t>
+            </w:r>
+            <w:r>
+              <w:t>P_LSH</w:t>
+            </w:r>
+          </w:p>
+        </w:tc>
+        <w:tc>
+          <w:tcPr>
+            <w:tcW w:w="1659" w:type="dxa"/>
+          </w:tcPr>
+          <w:p>
+            <w:r>
+              <w:rPr>
+                <w:rFonts w:hint="eastAsia"/>
+              </w:rPr>
+              <w:t>9</w:t>
+            </w:r>
+            <w:r>
+              <w:t>8.</w:t>
+            </w:r>
+            <w:r>
+              <w:t>3395</w:t>
+            </w:r>
+          </w:p>
+        </w:tc>
+        <w:tc>
+          <w:tcPr>
+            <w:tcW w:w="1659" w:type="dxa"/>
+          </w:tcPr>
+          <w:p>
+            <w:r>
+              <w:t>98.3094</w:t>
+            </w:r>
+          </w:p>
+        </w:tc>
+        <w:tc>
+          <w:tcPr>
+            <w:tcW w:w="1659" w:type="dxa"/>
+          </w:tcPr>
+          <w:p>
+            <w:r>
+              <w:rPr>
+                <w:rFonts w:hint="eastAsia"/>
+              </w:rPr>
+              <w:t>9</w:t>
+            </w:r>
+            <w:r>
+              <w:t>8.</w:t>
+            </w:r>
+            <w:r>
+              <w:t>3743</w:t>
+            </w:r>
+          </w:p>
+        </w:tc>
+        <w:tc>
+          <w:tcPr>
+            <w:tcW w:w="1660" w:type="dxa"/>
+          </w:tcPr>
+          <w:p>
             <w:pPr>
               <w:rPr>
                 <w:rFonts w:hint="eastAsia"/>
               </w:rPr>
             </w:pPr>
             <w:r>
-              <w:rPr>
-                <w:rFonts w:hint="eastAsia"/>
-              </w:rPr>
-              <w:t>T</w:t>
-            </w:r>
-            <w:r>
-              <w:t>P_LSH</w:t>
-            </w:r>
-          </w:p>
-        </w:tc>
+              <w:t>98.5786</w:t>
+            </w:r>
+          </w:p>
+        </w:tc>
+      </w:tr>
+      <w:tr>
         <w:tc>
           <w:tcPr>
             <w:tcW w:w="1659" w:type="dxa"/>
@@ -880,6 +862,15 @@
                 <w:rFonts w:hint="eastAsia"/>
               </w:rPr>
             </w:pPr>
+            <w:r>
+              <w:rPr>
+                <w:rFonts w:hint="eastAsia"/>
+              </w:rPr>
+              <w:t>B</w:t>
+            </w:r>
+            <w:r>
+              <w:t>i-mode</w:t>
+            </w:r>
           </w:p>
         </w:tc>
         <w:tc>
@@ -892,6 +883,15 @@
                 <w:rFonts w:hint="eastAsia"/>
               </w:rPr>
             </w:pPr>
+            <w:r>
+              <w:rPr>
+                <w:rFonts w:hint="eastAsia"/>
+              </w:rPr>
+              <w:t>9</w:t>
+            </w:r>
+            <w:r>
+              <w:t>8.1044</w:t>
+            </w:r>
           </w:p>
         </w:tc>
         <w:tc>
@@ -904,6 +904,36 @@
                 <w:rFonts w:hint="eastAsia"/>
               </w:rPr>
             </w:pPr>
+            <w:r>
+              <w:rPr>
+                <w:rFonts w:hint="eastAsia"/>
+              </w:rPr>
+              <w:t>9</w:t>
+            </w:r>
+            <w:r>
+              <w:t>8.0842</w:t>
+            </w:r>
+          </w:p>
+        </w:tc>
+        <w:tc>
+          <w:tcPr>
+            <w:tcW w:w="1659" w:type="dxa"/>
+          </w:tcPr>
+          <w:p>
+            <w:pPr>
+              <w:rPr>
+                <w:rFonts w:hint="eastAsia"/>
+              </w:rPr>
+            </w:pPr>
+            <w:r>
+              <w:rPr>
+                <w:rFonts w:hint="eastAsia"/>
+              </w:rPr>
+              <w:t>9</w:t>
+            </w:r>
+            <w:r>
+              <w:t>8.1335</w:t>
+            </w:r>
           </w:p>
         </w:tc>
         <w:tc>
@@ -911,22 +941,27 @@
             <w:tcW w:w="1660" w:type="dxa"/>
           </w:tcPr>
           <w:p>
-            <w:pPr>
-              <w:rPr>
-                <w:rFonts w:hint="eastAsia"/>
-              </w:rPr>
-            </w:pPr>
+            <w:r>
+              <w:rPr>
+                <w:rFonts w:hint="eastAsia"/>
+              </w:rPr>
+              <w:t>9</w:t>
+            </w:r>
+            <w:r>
+              <w:t>8.2282</w:t>
+            </w:r>
           </w:p>
         </w:tc>
       </w:tr>
     </w:tbl>
-    <w:p/>
     <w:p>
       <w:pPr>
         <w:rPr>
           <w:rFonts w:hint="eastAsia"/>
         </w:rPr>
       </w:pPr>
+    </w:p>
+    <w:p>
       <w:r>
         <w:rPr>
           <w:rFonts w:hint="eastAsia"/>
@@ -936,6 +971,9 @@
     </w:p>
     <w:p>
       <w:r>
+        <w:rPr>
+          <w:noProof/>
+        </w:rPr>
         <w:drawing>
           <wp:inline distT="0" distB="0" distL="0" distR="0" wp14:anchorId="7F975462" wp14:editId="05935B00">
             <wp:extent cx="5274310" cy="950595"/>
@@ -975,6 +1013,9 @@
     </w:p>
     <w:p>
       <w:r>
+        <w:rPr>
+          <w:noProof/>
+        </w:rPr>
         <w:drawing>
           <wp:inline distT="0" distB="0" distL="0" distR="0" wp14:anchorId="124ED3FF" wp14:editId="2FAB4B90">
             <wp:extent cx="5274310" cy="948690"/>
@@ -1014,6 +1055,9 @@
     </w:p>
     <w:p>
       <w:r>
+        <w:rPr>
+          <w:noProof/>
+        </w:rPr>
         <w:drawing>
           <wp:inline distT="0" distB="0" distL="0" distR="0" wp14:anchorId="7EB3D9AC" wp14:editId="29E22C7E">
             <wp:extent cx="5274310" cy="900430"/>
@@ -1053,6 +1097,9 @@
     </w:p>
     <w:p>
       <w:r>
+        <w:rPr>
+          <w:noProof/>
+        </w:rPr>
         <w:drawing>
           <wp:inline distT="0" distB="0" distL="0" distR="0" wp14:anchorId="4510B710" wp14:editId="039A305A">
             <wp:extent cx="5274310" cy="930910"/>
@@ -1100,6 +1147,9 @@
     </w:p>
     <w:p>
       <w:r>
+        <w:rPr>
+          <w:noProof/>
+        </w:rPr>
         <w:drawing>
           <wp:inline distT="0" distB="0" distL="0" distR="0" wp14:anchorId="2782E07F" wp14:editId="60FB29C2">
             <wp:extent cx="5274310" cy="945515"/>
@@ -1139,6 +1189,9 @@
     </w:p>
     <w:p>
       <w:r>
+        <w:rPr>
+          <w:noProof/>
+        </w:rPr>
         <w:drawing>
           <wp:inline distT="0" distB="0" distL="0" distR="0" wp14:anchorId="58058A74" wp14:editId="4AEF1609">
             <wp:extent cx="5274310" cy="892175"/>
@@ -1178,6 +1231,9 @@
     </w:p>
     <w:p>
       <w:r>
+        <w:rPr>
+          <w:noProof/>
+        </w:rPr>
         <w:lastRenderedPageBreak/>
         <w:drawing>
           <wp:inline distT="0" distB="0" distL="0" distR="0" wp14:anchorId="48FFACE4" wp14:editId="467F93C0">
@@ -1218,6 +1274,9 @@
     </w:p>
     <w:p>
       <w:r>
+        <w:rPr>
+          <w:noProof/>
+        </w:rPr>
         <w:drawing>
           <wp:inline distT="0" distB="0" distL="0" distR="0" wp14:anchorId="0A2FC871" wp14:editId="6233E02E">
             <wp:extent cx="5274310" cy="898525"/>
@@ -1265,6 +1324,9 @@
     </w:p>
     <w:p>
       <w:r>
+        <w:rPr>
+          <w:noProof/>
+        </w:rPr>
         <w:drawing>
           <wp:inline distT="0" distB="0" distL="0" distR="0" wp14:anchorId="49EEE31C" wp14:editId="0E0509DA">
             <wp:extent cx="5274310" cy="927100"/>
@@ -1304,6 +1366,9 @@
     </w:p>
     <w:p>
       <w:r>
+        <w:rPr>
+          <w:noProof/>
+        </w:rPr>
         <w:drawing>
           <wp:inline distT="0" distB="0" distL="0" distR="0" wp14:anchorId="6C558D5A" wp14:editId="7AEA2079">
             <wp:extent cx="5274310" cy="907415"/>
@@ -1343,6 +1408,9 @@
     </w:p>
     <w:p>
       <w:r>
+        <w:rPr>
+          <w:noProof/>
+        </w:rPr>
         <w:drawing>
           <wp:inline distT="0" distB="0" distL="0" distR="0" wp14:anchorId="4BC68A75" wp14:editId="087465A3">
             <wp:extent cx="5274310" cy="899160"/>
@@ -1382,6 +1450,9 @@
     </w:p>
     <w:p>
       <w:r>
+        <w:rPr>
+          <w:noProof/>
+        </w:rPr>
         <w:drawing>
           <wp:inline distT="0" distB="0" distL="0" distR="0" wp14:anchorId="0B332835" wp14:editId="4F9FACBA">
             <wp:extent cx="5274310" cy="930910"/>
@@ -1419,16 +1490,1107 @@
         </w:drawing>
       </w:r>
     </w:p>
+    <w:p>
+      <w:r>
+        <w:rPr>
+          <w:rFonts w:hint="eastAsia"/>
+        </w:rPr>
+        <w:t>4</w:t>
+      </w:r>
+    </w:p>
+    <w:p>
+      <w:r>
+        <w:rPr>
+          <w:noProof/>
+        </w:rPr>
+        <w:drawing>
+          <wp:inline distT="0" distB="0" distL="0" distR="0" wp14:anchorId="6AC3F868" wp14:editId="0CAC1833">
+            <wp:extent cx="5274310" cy="897890"/>
+            <wp:effectExtent l="0" t="0" r="2540" b="0"/>
+            <wp:docPr id="10" name="图片 10"/>
+            <wp:cNvGraphicFramePr>
+              <a:graphicFrameLocks xmlns:a="http://schemas.openxmlformats.org/drawingml/2006/main" noChangeAspect="1"/>
+            </wp:cNvGraphicFramePr>
+            <a:graphic xmlns:a="http://schemas.openxmlformats.org/drawingml/2006/main">
+              <a:graphicData uri="http://schemas.openxmlformats.org/drawingml/2006/picture">
+                <pic:pic xmlns:pic="http://schemas.openxmlformats.org/drawingml/2006/picture">
+                  <pic:nvPicPr>
+                    <pic:cNvPr id="1" name=""/>
+                    <pic:cNvPicPr/>
+                  </pic:nvPicPr>
+                  <pic:blipFill>
+                    <a:blip r:embed="rId24"/>
+                    <a:stretch>
+                      <a:fillRect/>
+                    </a:stretch>
+                  </pic:blipFill>
+                  <pic:spPr>
+                    <a:xfrm>
+                      <a:off x="0" y="0"/>
+                      <a:ext cx="5274310" cy="897890"/>
+                    </a:xfrm>
+                    <a:prstGeom prst="rect">
+                      <a:avLst/>
+                    </a:prstGeom>
+                  </pic:spPr>
+                </pic:pic>
+              </a:graphicData>
+            </a:graphic>
+          </wp:inline>
+        </w:drawing>
+      </w:r>
+    </w:p>
+    <w:p>
+      <w:r>
+        <w:rPr>
+          <w:noProof/>
+        </w:rPr>
+        <w:drawing>
+          <wp:inline distT="0" distB="0" distL="0" distR="0" wp14:anchorId="12A13574" wp14:editId="43D7F430">
+            <wp:extent cx="5274310" cy="894080"/>
+            <wp:effectExtent l="0" t="0" r="2540" b="1270"/>
+            <wp:docPr id="22" name="图片 22"/>
+            <wp:cNvGraphicFramePr>
+              <a:graphicFrameLocks xmlns:a="http://schemas.openxmlformats.org/drawingml/2006/main" noChangeAspect="1"/>
+            </wp:cNvGraphicFramePr>
+            <a:graphic xmlns:a="http://schemas.openxmlformats.org/drawingml/2006/main">
+              <a:graphicData uri="http://schemas.openxmlformats.org/drawingml/2006/picture">
+                <pic:pic xmlns:pic="http://schemas.openxmlformats.org/drawingml/2006/picture">
+                  <pic:nvPicPr>
+                    <pic:cNvPr id="1" name=""/>
+                    <pic:cNvPicPr/>
+                  </pic:nvPicPr>
+                  <pic:blipFill>
+                    <a:blip r:embed="rId25"/>
+                    <a:stretch>
+                      <a:fillRect/>
+                    </a:stretch>
+                  </pic:blipFill>
+                  <pic:spPr>
+                    <a:xfrm>
+                      <a:off x="0" y="0"/>
+                      <a:ext cx="5274310" cy="894080"/>
+                    </a:xfrm>
+                    <a:prstGeom prst="rect">
+                      <a:avLst/>
+                    </a:prstGeom>
+                  </pic:spPr>
+                </pic:pic>
+              </a:graphicData>
+            </a:graphic>
+          </wp:inline>
+        </w:drawing>
+      </w:r>
+    </w:p>
+    <w:p>
+      <w:r>
+        <w:rPr>
+          <w:noProof/>
+        </w:rPr>
+        <w:lastRenderedPageBreak/>
+        <w:drawing>
+          <wp:inline distT="0" distB="0" distL="0" distR="0" wp14:anchorId="793F249D" wp14:editId="437D3A12">
+            <wp:extent cx="5274310" cy="914400"/>
+            <wp:effectExtent l="0" t="0" r="2540" b="0"/>
+            <wp:docPr id="21" name="图片 21"/>
+            <wp:cNvGraphicFramePr>
+              <a:graphicFrameLocks xmlns:a="http://schemas.openxmlformats.org/drawingml/2006/main" noChangeAspect="1"/>
+            </wp:cNvGraphicFramePr>
+            <a:graphic xmlns:a="http://schemas.openxmlformats.org/drawingml/2006/main">
+              <a:graphicData uri="http://schemas.openxmlformats.org/drawingml/2006/picture">
+                <pic:pic xmlns:pic="http://schemas.openxmlformats.org/drawingml/2006/picture">
+                  <pic:nvPicPr>
+                    <pic:cNvPr id="1" name=""/>
+                    <pic:cNvPicPr/>
+                  </pic:nvPicPr>
+                  <pic:blipFill>
+                    <a:blip r:embed="rId26"/>
+                    <a:stretch>
+                      <a:fillRect/>
+                    </a:stretch>
+                  </pic:blipFill>
+                  <pic:spPr>
+                    <a:xfrm>
+                      <a:off x="0" y="0"/>
+                      <a:ext cx="5274310" cy="914400"/>
+                    </a:xfrm>
+                    <a:prstGeom prst="rect">
+                      <a:avLst/>
+                    </a:prstGeom>
+                  </pic:spPr>
+                </pic:pic>
+              </a:graphicData>
+            </a:graphic>
+          </wp:inline>
+        </w:drawing>
+      </w:r>
+    </w:p>
+    <w:p>
+      <w:r>
+        <w:rPr>
+          <w:noProof/>
+        </w:rPr>
+        <w:drawing>
+          <wp:inline distT="0" distB="0" distL="0" distR="0" wp14:anchorId="7EBE58B9" wp14:editId="2CFF49BE">
+            <wp:extent cx="5274310" cy="890905"/>
+            <wp:effectExtent l="0" t="0" r="2540" b="4445"/>
+            <wp:docPr id="23" name="图片 23"/>
+            <wp:cNvGraphicFramePr>
+              <a:graphicFrameLocks xmlns:a="http://schemas.openxmlformats.org/drawingml/2006/main" noChangeAspect="1"/>
+            </wp:cNvGraphicFramePr>
+            <a:graphic xmlns:a="http://schemas.openxmlformats.org/drawingml/2006/main">
+              <a:graphicData uri="http://schemas.openxmlformats.org/drawingml/2006/picture">
+                <pic:pic xmlns:pic="http://schemas.openxmlformats.org/drawingml/2006/picture">
+                  <pic:nvPicPr>
+                    <pic:cNvPr id="1" name=""/>
+                    <pic:cNvPicPr/>
+                  </pic:nvPicPr>
+                  <pic:blipFill>
+                    <a:blip r:embed="rId27"/>
+                    <a:stretch>
+                      <a:fillRect/>
+                    </a:stretch>
+                  </pic:blipFill>
+                  <pic:spPr>
+                    <a:xfrm>
+                      <a:off x="0" y="0"/>
+                      <a:ext cx="5274310" cy="890905"/>
+                    </a:xfrm>
+                    <a:prstGeom prst="rect">
+                      <a:avLst/>
+                    </a:prstGeom>
+                  </pic:spPr>
+                </pic:pic>
+              </a:graphicData>
+            </a:graphic>
+          </wp:inline>
+        </w:drawing>
+      </w:r>
+    </w:p>
+    <w:p>
+      <w:r>
+        <w:rPr>
+          <w:rFonts w:hint="eastAsia"/>
+        </w:rPr>
+        <w:t>5</w:t>
+      </w:r>
+      <w:r>
+        <w:t>.</w:t>
+      </w:r>
+      <w:r>
+        <w:t>12</w:t>
+      </w:r>
+    </w:p>
+    <w:p>
+      <w:r>
+        <w:rPr>
+          <w:noProof/>
+        </w:rPr>
+        <w:drawing>
+          <wp:inline distT="0" distB="0" distL="0" distR="0" wp14:anchorId="695390DF" wp14:editId="385A248F">
+            <wp:extent cx="5274310" cy="904875"/>
+            <wp:effectExtent l="0" t="0" r="2540" b="9525"/>
+            <wp:docPr id="24" name="图片 24"/>
+            <wp:cNvGraphicFramePr>
+              <a:graphicFrameLocks xmlns:a="http://schemas.openxmlformats.org/drawingml/2006/main" noChangeAspect="1"/>
+            </wp:cNvGraphicFramePr>
+            <a:graphic xmlns:a="http://schemas.openxmlformats.org/drawingml/2006/main">
+              <a:graphicData uri="http://schemas.openxmlformats.org/drawingml/2006/picture">
+                <pic:pic xmlns:pic="http://schemas.openxmlformats.org/drawingml/2006/picture">
+                  <pic:nvPicPr>
+                    <pic:cNvPr id="1" name=""/>
+                    <pic:cNvPicPr/>
+                  </pic:nvPicPr>
+                  <pic:blipFill>
+                    <a:blip r:embed="rId28"/>
+                    <a:stretch>
+                      <a:fillRect/>
+                    </a:stretch>
+                  </pic:blipFill>
+                  <pic:spPr>
+                    <a:xfrm>
+                      <a:off x="0" y="0"/>
+                      <a:ext cx="5274310" cy="904875"/>
+                    </a:xfrm>
+                    <a:prstGeom prst="rect">
+                      <a:avLst/>
+                    </a:prstGeom>
+                  </pic:spPr>
+                </pic:pic>
+              </a:graphicData>
+            </a:graphic>
+          </wp:inline>
+        </w:drawing>
+      </w:r>
+    </w:p>
+    <w:p>
+      <w:r>
+        <w:rPr>
+          <w:noProof/>
+        </w:rPr>
+        <w:drawing>
+          <wp:inline distT="0" distB="0" distL="0" distR="0" wp14:anchorId="3B05E0D5" wp14:editId="39F3B0DE">
+            <wp:extent cx="5274310" cy="909955"/>
+            <wp:effectExtent l="0" t="0" r="2540" b="4445"/>
+            <wp:docPr id="25" name="图片 25"/>
+            <wp:cNvGraphicFramePr>
+              <a:graphicFrameLocks xmlns:a="http://schemas.openxmlformats.org/drawingml/2006/main" noChangeAspect="1"/>
+            </wp:cNvGraphicFramePr>
+            <a:graphic xmlns:a="http://schemas.openxmlformats.org/drawingml/2006/main">
+              <a:graphicData uri="http://schemas.openxmlformats.org/drawingml/2006/picture">
+                <pic:pic xmlns:pic="http://schemas.openxmlformats.org/drawingml/2006/picture">
+                  <pic:nvPicPr>
+                    <pic:cNvPr id="1" name=""/>
+                    <pic:cNvPicPr/>
+                  </pic:nvPicPr>
+                  <pic:blipFill>
+                    <a:blip r:embed="rId29"/>
+                    <a:stretch>
+                      <a:fillRect/>
+                    </a:stretch>
+                  </pic:blipFill>
+                  <pic:spPr>
+                    <a:xfrm>
+                      <a:off x="0" y="0"/>
+                      <a:ext cx="5274310" cy="909955"/>
+                    </a:xfrm>
+                    <a:prstGeom prst="rect">
+                      <a:avLst/>
+                    </a:prstGeom>
+                  </pic:spPr>
+                </pic:pic>
+              </a:graphicData>
+            </a:graphic>
+          </wp:inline>
+        </w:drawing>
+      </w:r>
+    </w:p>
+    <w:p>
+      <w:r>
+        <w:rPr>
+          <w:noProof/>
+        </w:rPr>
+        <w:drawing>
+          <wp:inline distT="0" distB="0" distL="0" distR="0" wp14:anchorId="19F2BA92" wp14:editId="47721F7F">
+            <wp:extent cx="5274310" cy="900430"/>
+            <wp:effectExtent l="0" t="0" r="2540" b="0"/>
+            <wp:docPr id="26" name="图片 26"/>
+            <wp:cNvGraphicFramePr>
+              <a:graphicFrameLocks xmlns:a="http://schemas.openxmlformats.org/drawingml/2006/main" noChangeAspect="1"/>
+            </wp:cNvGraphicFramePr>
+            <a:graphic xmlns:a="http://schemas.openxmlformats.org/drawingml/2006/main">
+              <a:graphicData uri="http://schemas.openxmlformats.org/drawingml/2006/picture">
+                <pic:pic xmlns:pic="http://schemas.openxmlformats.org/drawingml/2006/picture">
+                  <pic:nvPicPr>
+                    <pic:cNvPr id="1" name=""/>
+                    <pic:cNvPicPr/>
+                  </pic:nvPicPr>
+                  <pic:blipFill>
+                    <a:blip r:embed="rId30"/>
+                    <a:stretch>
+                      <a:fillRect/>
+                    </a:stretch>
+                  </pic:blipFill>
+                  <pic:spPr>
+                    <a:xfrm>
+                      <a:off x="0" y="0"/>
+                      <a:ext cx="5274310" cy="900430"/>
+                    </a:xfrm>
+                    <a:prstGeom prst="rect">
+                      <a:avLst/>
+                    </a:prstGeom>
+                  </pic:spPr>
+                </pic:pic>
+              </a:graphicData>
+            </a:graphic>
+          </wp:inline>
+        </w:drawing>
+      </w:r>
+    </w:p>
+    <w:p>
+      <w:r>
+        <w:rPr>
+          <w:noProof/>
+        </w:rPr>
+        <w:drawing>
+          <wp:inline distT="0" distB="0" distL="0" distR="0" wp14:anchorId="25CDC6C3" wp14:editId="047EDD29">
+            <wp:extent cx="5274310" cy="895350"/>
+            <wp:effectExtent l="0" t="0" r="2540" b="0"/>
+            <wp:docPr id="27" name="图片 27"/>
+            <wp:cNvGraphicFramePr>
+              <a:graphicFrameLocks xmlns:a="http://schemas.openxmlformats.org/drawingml/2006/main" noChangeAspect="1"/>
+            </wp:cNvGraphicFramePr>
+            <a:graphic xmlns:a="http://schemas.openxmlformats.org/drawingml/2006/main">
+              <a:graphicData uri="http://schemas.openxmlformats.org/drawingml/2006/picture">
+                <pic:pic xmlns:pic="http://schemas.openxmlformats.org/drawingml/2006/picture">
+                  <pic:nvPicPr>
+                    <pic:cNvPr id="1" name=""/>
+                    <pic:cNvPicPr/>
+                  </pic:nvPicPr>
+                  <pic:blipFill>
+                    <a:blip r:embed="rId31"/>
+                    <a:stretch>
+                      <a:fillRect/>
+                    </a:stretch>
+                  </pic:blipFill>
+                  <pic:spPr>
+                    <a:xfrm>
+                      <a:off x="0" y="0"/>
+                      <a:ext cx="5274310" cy="895350"/>
+                    </a:xfrm>
+                    <a:prstGeom prst="rect">
+                      <a:avLst/>
+                    </a:prstGeom>
+                  </pic:spPr>
+                </pic:pic>
+              </a:graphicData>
+            </a:graphic>
+          </wp:inline>
+        </w:drawing>
+      </w:r>
+    </w:p>
+    <w:p>
+      <w:r>
+        <w:rPr>
+          <w:rFonts w:hint="eastAsia"/>
+        </w:rPr>
+        <w:t>5</w:t>
+      </w:r>
+      <w:r>
+        <w:t>.23</w:t>
+      </w:r>
+    </w:p>
+    <w:p>
+      <w:r>
+        <w:rPr>
+          <w:noProof/>
+        </w:rPr>
+        <w:drawing>
+          <wp:inline distT="0" distB="0" distL="0" distR="0" wp14:anchorId="30809804" wp14:editId="7FC257D2">
+            <wp:extent cx="5274310" cy="887095"/>
+            <wp:effectExtent l="0" t="0" r="2540" b="8255"/>
+            <wp:docPr id="41" name="图片 41"/>
+            <wp:cNvGraphicFramePr>
+              <a:graphicFrameLocks xmlns:a="http://schemas.openxmlformats.org/drawingml/2006/main" noChangeAspect="1"/>
+            </wp:cNvGraphicFramePr>
+            <a:graphic xmlns:a="http://schemas.openxmlformats.org/drawingml/2006/main">
+              <a:graphicData uri="http://schemas.openxmlformats.org/drawingml/2006/picture">
+                <pic:pic xmlns:pic="http://schemas.openxmlformats.org/drawingml/2006/picture">
+                  <pic:nvPicPr>
+                    <pic:cNvPr id="1" name=""/>
+                    <pic:cNvPicPr/>
+                  </pic:nvPicPr>
+                  <pic:blipFill>
+                    <a:blip r:embed="rId32"/>
+                    <a:stretch>
+                      <a:fillRect/>
+                    </a:stretch>
+                  </pic:blipFill>
+                  <pic:spPr>
+                    <a:xfrm>
+                      <a:off x="0" y="0"/>
+                      <a:ext cx="5274310" cy="887095"/>
+                    </a:xfrm>
+                    <a:prstGeom prst="rect">
+                      <a:avLst/>
+                    </a:prstGeom>
+                  </pic:spPr>
+                </pic:pic>
+              </a:graphicData>
+            </a:graphic>
+          </wp:inline>
+        </w:drawing>
+      </w:r>
+    </w:p>
+    <w:p>
+      <w:r>
+        <w:rPr>
+          <w:noProof/>
+        </w:rPr>
+        <w:drawing>
+          <wp:inline distT="0" distB="0" distL="0" distR="0" wp14:anchorId="755CBC07" wp14:editId="186E9433">
+            <wp:extent cx="5274310" cy="933450"/>
+            <wp:effectExtent l="0" t="0" r="2540" b="0"/>
+            <wp:docPr id="44" name="图片 44"/>
+            <wp:cNvGraphicFramePr>
+              <a:graphicFrameLocks xmlns:a="http://schemas.openxmlformats.org/drawingml/2006/main" noChangeAspect="1"/>
+            </wp:cNvGraphicFramePr>
+            <a:graphic xmlns:a="http://schemas.openxmlformats.org/drawingml/2006/main">
+              <a:graphicData uri="http://schemas.openxmlformats.org/drawingml/2006/picture">
+                <pic:pic xmlns:pic="http://schemas.openxmlformats.org/drawingml/2006/picture">
+                  <pic:nvPicPr>
+                    <pic:cNvPr id="1" name=""/>
+                    <pic:cNvPicPr/>
+                  </pic:nvPicPr>
+                  <pic:blipFill>
+                    <a:blip r:embed="rId33"/>
+                    <a:stretch>
+                      <a:fillRect/>
+                    </a:stretch>
+                  </pic:blipFill>
+                  <pic:spPr>
+                    <a:xfrm>
+                      <a:off x="0" y="0"/>
+                      <a:ext cx="5274310" cy="933450"/>
+                    </a:xfrm>
+                    <a:prstGeom prst="rect">
+                      <a:avLst/>
+                    </a:prstGeom>
+                  </pic:spPr>
+                </pic:pic>
+              </a:graphicData>
+            </a:graphic>
+          </wp:inline>
+        </w:drawing>
+      </w:r>
+    </w:p>
+    <w:p>
+      <w:r>
+        <w:rPr>
+          <w:noProof/>
+        </w:rPr>
+        <w:lastRenderedPageBreak/>
+        <w:drawing>
+          <wp:inline distT="0" distB="0" distL="0" distR="0" wp14:anchorId="2A11F6FE" wp14:editId="1E7372F4">
+            <wp:extent cx="5274310" cy="877570"/>
+            <wp:effectExtent l="0" t="0" r="2540" b="0"/>
+            <wp:docPr id="42" name="图片 42"/>
+            <wp:cNvGraphicFramePr>
+              <a:graphicFrameLocks xmlns:a="http://schemas.openxmlformats.org/drawingml/2006/main" noChangeAspect="1"/>
+            </wp:cNvGraphicFramePr>
+            <a:graphic xmlns:a="http://schemas.openxmlformats.org/drawingml/2006/main">
+              <a:graphicData uri="http://schemas.openxmlformats.org/drawingml/2006/picture">
+                <pic:pic xmlns:pic="http://schemas.openxmlformats.org/drawingml/2006/picture">
+                  <pic:nvPicPr>
+                    <pic:cNvPr id="1" name=""/>
+                    <pic:cNvPicPr/>
+                  </pic:nvPicPr>
+                  <pic:blipFill>
+                    <a:blip r:embed="rId34"/>
+                    <a:stretch>
+                      <a:fillRect/>
+                    </a:stretch>
+                  </pic:blipFill>
+                  <pic:spPr>
+                    <a:xfrm>
+                      <a:off x="0" y="0"/>
+                      <a:ext cx="5274310" cy="877570"/>
+                    </a:xfrm>
+                    <a:prstGeom prst="rect">
+                      <a:avLst/>
+                    </a:prstGeom>
+                  </pic:spPr>
+                </pic:pic>
+              </a:graphicData>
+            </a:graphic>
+          </wp:inline>
+        </w:drawing>
+      </w:r>
+    </w:p>
+    <w:p>
+      <w:pPr>
+        <w:rPr>
+          <w:rFonts w:hint="eastAsia"/>
+        </w:rPr>
+      </w:pPr>
+      <w:r>
+        <w:rPr>
+          <w:noProof/>
+        </w:rPr>
+        <w:drawing>
+          <wp:inline distT="0" distB="0" distL="0" distR="0" wp14:anchorId="1EC6D4B2" wp14:editId="6227AA76">
+            <wp:extent cx="5274310" cy="899160"/>
+            <wp:effectExtent l="0" t="0" r="2540" b="0"/>
+            <wp:docPr id="43" name="图片 43"/>
+            <wp:cNvGraphicFramePr>
+              <a:graphicFrameLocks xmlns:a="http://schemas.openxmlformats.org/drawingml/2006/main" noChangeAspect="1"/>
+            </wp:cNvGraphicFramePr>
+            <a:graphic xmlns:a="http://schemas.openxmlformats.org/drawingml/2006/main">
+              <a:graphicData uri="http://schemas.openxmlformats.org/drawingml/2006/picture">
+                <pic:pic xmlns:pic="http://schemas.openxmlformats.org/drawingml/2006/picture">
+                  <pic:nvPicPr>
+                    <pic:cNvPr id="1" name=""/>
+                    <pic:cNvPicPr/>
+                  </pic:nvPicPr>
+                  <pic:blipFill>
+                    <a:blip r:embed="rId35"/>
+                    <a:stretch>
+                      <a:fillRect/>
+                    </a:stretch>
+                  </pic:blipFill>
+                  <pic:spPr>
+                    <a:xfrm>
+                      <a:off x="0" y="0"/>
+                      <a:ext cx="5274310" cy="899160"/>
+                    </a:xfrm>
+                    <a:prstGeom prst="rect">
+                      <a:avLst/>
+                    </a:prstGeom>
+                  </pic:spPr>
+                </pic:pic>
+              </a:graphicData>
+            </a:graphic>
+          </wp:inline>
+        </w:drawing>
+      </w:r>
+    </w:p>
+    <w:p>
+      <w:r>
+        <w:rPr>
+          <w:rFonts w:hint="eastAsia"/>
+        </w:rPr>
+        <w:t>6</w:t>
+      </w:r>
+      <w:r>
+        <w:t>.</w:t>
+      </w:r>
+      <w:r>
+        <w:t>12</w:t>
+      </w:r>
+    </w:p>
+    <w:p>
+      <w:r>
+        <w:rPr>
+          <w:noProof/>
+        </w:rPr>
+        <w:drawing>
+          <wp:inline distT="0" distB="0" distL="0" distR="0" wp14:anchorId="57BE83EE" wp14:editId="14C543B4">
+            <wp:extent cx="5274310" cy="902335"/>
+            <wp:effectExtent l="0" t="0" r="2540" b="0"/>
+            <wp:docPr id="29" name="图片 29"/>
+            <wp:cNvGraphicFramePr>
+              <a:graphicFrameLocks xmlns:a="http://schemas.openxmlformats.org/drawingml/2006/main" noChangeAspect="1"/>
+            </wp:cNvGraphicFramePr>
+            <a:graphic xmlns:a="http://schemas.openxmlformats.org/drawingml/2006/main">
+              <a:graphicData uri="http://schemas.openxmlformats.org/drawingml/2006/picture">
+                <pic:pic xmlns:pic="http://schemas.openxmlformats.org/drawingml/2006/picture">
+                  <pic:nvPicPr>
+                    <pic:cNvPr id="1" name=""/>
+                    <pic:cNvPicPr/>
+                  </pic:nvPicPr>
+                  <pic:blipFill>
+                    <a:blip r:embed="rId36"/>
+                    <a:stretch>
+                      <a:fillRect/>
+                    </a:stretch>
+                  </pic:blipFill>
+                  <pic:spPr>
+                    <a:xfrm>
+                      <a:off x="0" y="0"/>
+                      <a:ext cx="5274310" cy="902335"/>
+                    </a:xfrm>
+                    <a:prstGeom prst="rect">
+                      <a:avLst/>
+                    </a:prstGeom>
+                  </pic:spPr>
+                </pic:pic>
+              </a:graphicData>
+            </a:graphic>
+          </wp:inline>
+        </w:drawing>
+      </w:r>
+    </w:p>
+    <w:p>
+      <w:r>
+        <w:rPr>
+          <w:noProof/>
+        </w:rPr>
+        <w:drawing>
+          <wp:inline distT="0" distB="0" distL="0" distR="0" wp14:anchorId="56D9BE13" wp14:editId="62018255">
+            <wp:extent cx="5274310" cy="961390"/>
+            <wp:effectExtent l="0" t="0" r="2540" b="0"/>
+            <wp:docPr id="32" name="图片 32"/>
+            <wp:cNvGraphicFramePr>
+              <a:graphicFrameLocks xmlns:a="http://schemas.openxmlformats.org/drawingml/2006/main" noChangeAspect="1"/>
+            </wp:cNvGraphicFramePr>
+            <a:graphic xmlns:a="http://schemas.openxmlformats.org/drawingml/2006/main">
+              <a:graphicData uri="http://schemas.openxmlformats.org/drawingml/2006/picture">
+                <pic:pic xmlns:pic="http://schemas.openxmlformats.org/drawingml/2006/picture">
+                  <pic:nvPicPr>
+                    <pic:cNvPr id="1" name=""/>
+                    <pic:cNvPicPr/>
+                  </pic:nvPicPr>
+                  <pic:blipFill>
+                    <a:blip r:embed="rId37"/>
+                    <a:stretch>
+                      <a:fillRect/>
+                    </a:stretch>
+                  </pic:blipFill>
+                  <pic:spPr>
+                    <a:xfrm>
+                      <a:off x="0" y="0"/>
+                      <a:ext cx="5274310" cy="961390"/>
+                    </a:xfrm>
+                    <a:prstGeom prst="rect">
+                      <a:avLst/>
+                    </a:prstGeom>
+                  </pic:spPr>
+                </pic:pic>
+              </a:graphicData>
+            </a:graphic>
+          </wp:inline>
+        </w:drawing>
+      </w:r>
+    </w:p>
+    <w:p>
+      <w:pPr>
+        <w:tabs>
+          <w:tab w:val="left" w:pos="1155"/>
+        </w:tabs>
+        <w:rPr>
+          <w:rFonts w:hint="eastAsia"/>
+        </w:rPr>
+      </w:pPr>
+      <w:r>
+        <w:rPr>
+          <w:noProof/>
+        </w:rPr>
+        <w:drawing>
+          <wp:inline distT="0" distB="0" distL="0" distR="0" wp14:anchorId="0B55400C" wp14:editId="4FBBADFD">
+            <wp:extent cx="5274310" cy="899160"/>
+            <wp:effectExtent l="0" t="0" r="2540" b="0"/>
+            <wp:docPr id="30" name="图片 30"/>
+            <wp:cNvGraphicFramePr>
+              <a:graphicFrameLocks xmlns:a="http://schemas.openxmlformats.org/drawingml/2006/main" noChangeAspect="1"/>
+            </wp:cNvGraphicFramePr>
+            <a:graphic xmlns:a="http://schemas.openxmlformats.org/drawingml/2006/main">
+              <a:graphicData uri="http://schemas.openxmlformats.org/drawingml/2006/picture">
+                <pic:pic xmlns:pic="http://schemas.openxmlformats.org/drawingml/2006/picture">
+                  <pic:nvPicPr>
+                    <pic:cNvPr id="1" name=""/>
+                    <pic:cNvPicPr/>
+                  </pic:nvPicPr>
+                  <pic:blipFill>
+                    <a:blip r:embed="rId38"/>
+                    <a:stretch>
+                      <a:fillRect/>
+                    </a:stretch>
+                  </pic:blipFill>
+                  <pic:spPr>
+                    <a:xfrm>
+                      <a:off x="0" y="0"/>
+                      <a:ext cx="5274310" cy="899160"/>
+                    </a:xfrm>
+                    <a:prstGeom prst="rect">
+                      <a:avLst/>
+                    </a:prstGeom>
+                  </pic:spPr>
+                </pic:pic>
+              </a:graphicData>
+            </a:graphic>
+          </wp:inline>
+        </w:drawing>
+      </w:r>
+    </w:p>
+    <w:p>
+      <w:r>
+        <w:rPr>
+          <w:noProof/>
+        </w:rPr>
+        <w:drawing>
+          <wp:inline distT="0" distB="0" distL="0" distR="0" wp14:anchorId="687F08E1" wp14:editId="13319D60">
+            <wp:extent cx="5274310" cy="946150"/>
+            <wp:effectExtent l="0" t="0" r="2540" b="6350"/>
+            <wp:docPr id="31" name="图片 31"/>
+            <wp:cNvGraphicFramePr>
+              <a:graphicFrameLocks xmlns:a="http://schemas.openxmlformats.org/drawingml/2006/main" noChangeAspect="1"/>
+            </wp:cNvGraphicFramePr>
+            <a:graphic xmlns:a="http://schemas.openxmlformats.org/drawingml/2006/main">
+              <a:graphicData uri="http://schemas.openxmlformats.org/drawingml/2006/picture">
+                <pic:pic xmlns:pic="http://schemas.openxmlformats.org/drawingml/2006/picture">
+                  <pic:nvPicPr>
+                    <pic:cNvPr id="1" name=""/>
+                    <pic:cNvPicPr/>
+                  </pic:nvPicPr>
+                  <pic:blipFill>
+                    <a:blip r:embed="rId39"/>
+                    <a:stretch>
+                      <a:fillRect/>
+                    </a:stretch>
+                  </pic:blipFill>
+                  <pic:spPr>
+                    <a:xfrm>
+                      <a:off x="0" y="0"/>
+                      <a:ext cx="5274310" cy="946150"/>
+                    </a:xfrm>
+                    <a:prstGeom prst="rect">
+                      <a:avLst/>
+                    </a:prstGeom>
+                  </pic:spPr>
+                </pic:pic>
+              </a:graphicData>
+            </a:graphic>
+          </wp:inline>
+        </w:drawing>
+      </w:r>
+    </w:p>
+    <w:p>
+      <w:r>
+        <w:rPr>
+          <w:rFonts w:hint="eastAsia"/>
+        </w:rPr>
+        <w:t>6</w:t>
+      </w:r>
+      <w:r>
+        <w:t>.34</w:t>
+      </w:r>
+    </w:p>
+    <w:p>
+      <w:r>
+        <w:rPr>
+          <w:noProof/>
+        </w:rPr>
+        <w:drawing>
+          <wp:inline distT="0" distB="0" distL="0" distR="0" wp14:anchorId="1AB93D09" wp14:editId="3B1657D1">
+            <wp:extent cx="5274310" cy="897890"/>
+            <wp:effectExtent l="0" t="0" r="2540" b="0"/>
+            <wp:docPr id="37" name="图片 37"/>
+            <wp:cNvGraphicFramePr>
+              <a:graphicFrameLocks xmlns:a="http://schemas.openxmlformats.org/drawingml/2006/main" noChangeAspect="1"/>
+            </wp:cNvGraphicFramePr>
+            <a:graphic xmlns:a="http://schemas.openxmlformats.org/drawingml/2006/main">
+              <a:graphicData uri="http://schemas.openxmlformats.org/drawingml/2006/picture">
+                <pic:pic xmlns:pic="http://schemas.openxmlformats.org/drawingml/2006/picture">
+                  <pic:nvPicPr>
+                    <pic:cNvPr id="1" name=""/>
+                    <pic:cNvPicPr/>
+                  </pic:nvPicPr>
+                  <pic:blipFill>
+                    <a:blip r:embed="rId40"/>
+                    <a:stretch>
+                      <a:fillRect/>
+                    </a:stretch>
+                  </pic:blipFill>
+                  <pic:spPr>
+                    <a:xfrm>
+                      <a:off x="0" y="0"/>
+                      <a:ext cx="5274310" cy="897890"/>
+                    </a:xfrm>
+                    <a:prstGeom prst="rect">
+                      <a:avLst/>
+                    </a:prstGeom>
+                  </pic:spPr>
+                </pic:pic>
+              </a:graphicData>
+            </a:graphic>
+          </wp:inline>
+        </w:drawing>
+      </w:r>
+    </w:p>
+    <w:p>
+      <w:r>
+        <w:rPr>
+          <w:noProof/>
+        </w:rPr>
+        <w:drawing>
+          <wp:inline distT="0" distB="0" distL="0" distR="0" wp14:anchorId="5CEB284D" wp14:editId="6B7AFDB4">
+            <wp:extent cx="5274310" cy="938530"/>
+            <wp:effectExtent l="0" t="0" r="2540" b="0"/>
+            <wp:docPr id="38" name="图片 38"/>
+            <wp:cNvGraphicFramePr>
+              <a:graphicFrameLocks xmlns:a="http://schemas.openxmlformats.org/drawingml/2006/main" noChangeAspect="1"/>
+            </wp:cNvGraphicFramePr>
+            <a:graphic xmlns:a="http://schemas.openxmlformats.org/drawingml/2006/main">
+              <a:graphicData uri="http://schemas.openxmlformats.org/drawingml/2006/picture">
+                <pic:pic xmlns:pic="http://schemas.openxmlformats.org/drawingml/2006/picture">
+                  <pic:nvPicPr>
+                    <pic:cNvPr id="1" name=""/>
+                    <pic:cNvPicPr/>
+                  </pic:nvPicPr>
+                  <pic:blipFill>
+                    <a:blip r:embed="rId41"/>
+                    <a:stretch>
+                      <a:fillRect/>
+                    </a:stretch>
+                  </pic:blipFill>
+                  <pic:spPr>
+                    <a:xfrm>
+                      <a:off x="0" y="0"/>
+                      <a:ext cx="5274310" cy="938530"/>
+                    </a:xfrm>
+                    <a:prstGeom prst="rect">
+                      <a:avLst/>
+                    </a:prstGeom>
+                  </pic:spPr>
+                </pic:pic>
+              </a:graphicData>
+            </a:graphic>
+          </wp:inline>
+        </w:drawing>
+      </w:r>
+    </w:p>
+    <w:p>
+      <w:pPr>
+        <w:rPr>
+          <w:rFonts w:hint="eastAsia"/>
+        </w:rPr>
+      </w:pPr>
+      <w:r>
+        <w:rPr>
+          <w:noProof/>
+        </w:rPr>
+        <w:lastRenderedPageBreak/>
+        <w:drawing>
+          <wp:inline distT="0" distB="0" distL="0" distR="0" wp14:anchorId="15FDCBB5" wp14:editId="225C6BB7">
+            <wp:extent cx="5274310" cy="869315"/>
+            <wp:effectExtent l="0" t="0" r="2540" b="6985"/>
+            <wp:docPr id="39" name="图片 39"/>
+            <wp:cNvGraphicFramePr>
+              <a:graphicFrameLocks xmlns:a="http://schemas.openxmlformats.org/drawingml/2006/main" noChangeAspect="1"/>
+            </wp:cNvGraphicFramePr>
+            <a:graphic xmlns:a="http://schemas.openxmlformats.org/drawingml/2006/main">
+              <a:graphicData uri="http://schemas.openxmlformats.org/drawingml/2006/picture">
+                <pic:pic xmlns:pic="http://schemas.openxmlformats.org/drawingml/2006/picture">
+                  <pic:nvPicPr>
+                    <pic:cNvPr id="1" name=""/>
+                    <pic:cNvPicPr/>
+                  </pic:nvPicPr>
+                  <pic:blipFill>
+                    <a:blip r:embed="rId42"/>
+                    <a:stretch>
+                      <a:fillRect/>
+                    </a:stretch>
+                  </pic:blipFill>
+                  <pic:spPr>
+                    <a:xfrm>
+                      <a:off x="0" y="0"/>
+                      <a:ext cx="5274310" cy="869315"/>
+                    </a:xfrm>
+                    <a:prstGeom prst="rect">
+                      <a:avLst/>
+                    </a:prstGeom>
+                  </pic:spPr>
+                </pic:pic>
+              </a:graphicData>
+            </a:graphic>
+          </wp:inline>
+        </w:drawing>
+      </w:r>
+    </w:p>
+    <w:p>
+      <w:r>
+        <w:rPr>
+          <w:noProof/>
+        </w:rPr>
+        <w:drawing>
+          <wp:inline distT="0" distB="0" distL="0" distR="0" wp14:anchorId="539257FD" wp14:editId="6638E597">
+            <wp:extent cx="5274310" cy="931545"/>
+            <wp:effectExtent l="0" t="0" r="2540" b="1905"/>
+            <wp:docPr id="40" name="图片 40"/>
+            <wp:cNvGraphicFramePr>
+              <a:graphicFrameLocks xmlns:a="http://schemas.openxmlformats.org/drawingml/2006/main" noChangeAspect="1"/>
+            </wp:cNvGraphicFramePr>
+            <a:graphic xmlns:a="http://schemas.openxmlformats.org/drawingml/2006/main">
+              <a:graphicData uri="http://schemas.openxmlformats.org/drawingml/2006/picture">
+                <pic:pic xmlns:pic="http://schemas.openxmlformats.org/drawingml/2006/picture">
+                  <pic:nvPicPr>
+                    <pic:cNvPr id="1" name=""/>
+                    <pic:cNvPicPr/>
+                  </pic:nvPicPr>
+                  <pic:blipFill>
+                    <a:blip r:embed="rId43"/>
+                    <a:stretch>
+                      <a:fillRect/>
+                    </a:stretch>
+                  </pic:blipFill>
+                  <pic:spPr>
+                    <a:xfrm>
+                      <a:off x="0" y="0"/>
+                      <a:ext cx="5274310" cy="931545"/>
+                    </a:xfrm>
+                    <a:prstGeom prst="rect">
+                      <a:avLst/>
+                    </a:prstGeom>
+                  </pic:spPr>
+                </pic:pic>
+              </a:graphicData>
+            </a:graphic>
+          </wp:inline>
+        </w:drawing>
+      </w:r>
+    </w:p>
+    <w:p>
+      <w:r>
+        <w:rPr>
+          <w:rFonts w:hint="eastAsia"/>
+        </w:rPr>
+        <w:t>7</w:t>
+      </w:r>
+      <w:r>
+        <w:t>.</w:t>
+      </w:r>
+    </w:p>
+    <w:p>
+      <w:r>
+        <w:rPr>
+          <w:noProof/>
+        </w:rPr>
+        <w:drawing>
+          <wp:inline distT="0" distB="0" distL="0" distR="0" wp14:anchorId="6166E3E7" wp14:editId="6844B376">
+            <wp:extent cx="5274310" cy="939165"/>
+            <wp:effectExtent l="0" t="0" r="2540" b="0"/>
+            <wp:docPr id="48" name="图片 48"/>
+            <wp:cNvGraphicFramePr>
+              <a:graphicFrameLocks xmlns:a="http://schemas.openxmlformats.org/drawingml/2006/main" noChangeAspect="1"/>
+            </wp:cNvGraphicFramePr>
+            <a:graphic xmlns:a="http://schemas.openxmlformats.org/drawingml/2006/main">
+              <a:graphicData uri="http://schemas.openxmlformats.org/drawingml/2006/picture">
+                <pic:pic xmlns:pic="http://schemas.openxmlformats.org/drawingml/2006/picture">
+                  <pic:nvPicPr>
+                    <pic:cNvPr id="1" name=""/>
+                    <pic:cNvPicPr/>
+                  </pic:nvPicPr>
+                  <pic:blipFill>
+                    <a:blip r:embed="rId44"/>
+                    <a:stretch>
+                      <a:fillRect/>
+                    </a:stretch>
+                  </pic:blipFill>
+                  <pic:spPr>
+                    <a:xfrm>
+                      <a:off x="0" y="0"/>
+                      <a:ext cx="5274310" cy="939165"/>
+                    </a:xfrm>
+                    <a:prstGeom prst="rect">
+                      <a:avLst/>
+                    </a:prstGeom>
+                  </pic:spPr>
+                </pic:pic>
+              </a:graphicData>
+            </a:graphic>
+          </wp:inline>
+        </w:drawing>
+      </w:r>
+      <w:bookmarkStart w:id="0" w:name="_GoBack"/>
+      <w:bookmarkEnd w:id="0"/>
+    </w:p>
+    <w:p>
+      <w:r>
+        <w:rPr>
+          <w:noProof/>
+        </w:rPr>
+        <w:drawing>
+          <wp:inline distT="0" distB="0" distL="0" distR="0" wp14:anchorId="0668801E" wp14:editId="6EBFD526">
+            <wp:extent cx="5274310" cy="888365"/>
+            <wp:effectExtent l="0" t="0" r="2540" b="6985"/>
+            <wp:docPr id="47" name="图片 47"/>
+            <wp:cNvGraphicFramePr>
+              <a:graphicFrameLocks xmlns:a="http://schemas.openxmlformats.org/drawingml/2006/main" noChangeAspect="1"/>
+            </wp:cNvGraphicFramePr>
+            <a:graphic xmlns:a="http://schemas.openxmlformats.org/drawingml/2006/main">
+              <a:graphicData uri="http://schemas.openxmlformats.org/drawingml/2006/picture">
+                <pic:pic xmlns:pic="http://schemas.openxmlformats.org/drawingml/2006/picture">
+                  <pic:nvPicPr>
+                    <pic:cNvPr id="1" name=""/>
+                    <pic:cNvPicPr/>
+                  </pic:nvPicPr>
+                  <pic:blipFill>
+                    <a:blip r:embed="rId45"/>
+                    <a:stretch>
+                      <a:fillRect/>
+                    </a:stretch>
+                  </pic:blipFill>
+                  <pic:spPr>
+                    <a:xfrm>
+                      <a:off x="0" y="0"/>
+                      <a:ext cx="5274310" cy="888365"/>
+                    </a:xfrm>
+                    <a:prstGeom prst="rect">
+                      <a:avLst/>
+                    </a:prstGeom>
+                  </pic:spPr>
+                </pic:pic>
+              </a:graphicData>
+            </a:graphic>
+          </wp:inline>
+        </w:drawing>
+      </w:r>
+    </w:p>
+    <w:p>
+      <w:r>
+        <w:rPr>
+          <w:noProof/>
+        </w:rPr>
+        <w:drawing>
+          <wp:inline distT="0" distB="0" distL="0" distR="0" wp14:anchorId="3C2F216D" wp14:editId="33C619D4">
+            <wp:extent cx="5274310" cy="939165"/>
+            <wp:effectExtent l="0" t="0" r="2540" b="0"/>
+            <wp:docPr id="46" name="图片 46"/>
+            <wp:cNvGraphicFramePr>
+              <a:graphicFrameLocks xmlns:a="http://schemas.openxmlformats.org/drawingml/2006/main" noChangeAspect="1"/>
+            </wp:cNvGraphicFramePr>
+            <a:graphic xmlns:a="http://schemas.openxmlformats.org/drawingml/2006/main">
+              <a:graphicData uri="http://schemas.openxmlformats.org/drawingml/2006/picture">
+                <pic:pic xmlns:pic="http://schemas.openxmlformats.org/drawingml/2006/picture">
+                  <pic:nvPicPr>
+                    <pic:cNvPr id="1" name=""/>
+                    <pic:cNvPicPr/>
+                  </pic:nvPicPr>
+                  <pic:blipFill>
+                    <a:blip r:embed="rId46"/>
+                    <a:stretch>
+                      <a:fillRect/>
+                    </a:stretch>
+                  </pic:blipFill>
+                  <pic:spPr>
+                    <a:xfrm>
+                      <a:off x="0" y="0"/>
+                      <a:ext cx="5274310" cy="939165"/>
+                    </a:xfrm>
+                    <a:prstGeom prst="rect">
+                      <a:avLst/>
+                    </a:prstGeom>
+                  </pic:spPr>
+                </pic:pic>
+              </a:graphicData>
+            </a:graphic>
+          </wp:inline>
+        </w:drawing>
+      </w:r>
+    </w:p>
+    <w:p>
+      <w:r>
+        <w:rPr>
+          <w:noProof/>
+        </w:rPr>
+        <w:drawing>
+          <wp:inline distT="0" distB="0" distL="0" distR="0" wp14:anchorId="6F175389" wp14:editId="354ADC62">
+            <wp:extent cx="5274310" cy="957580"/>
+            <wp:effectExtent l="0" t="0" r="2540" b="0"/>
+            <wp:docPr id="45" name="图片 45"/>
+            <wp:cNvGraphicFramePr>
+              <a:graphicFrameLocks xmlns:a="http://schemas.openxmlformats.org/drawingml/2006/main" noChangeAspect="1"/>
+            </wp:cNvGraphicFramePr>
+            <a:graphic xmlns:a="http://schemas.openxmlformats.org/drawingml/2006/main">
+              <a:graphicData uri="http://schemas.openxmlformats.org/drawingml/2006/picture">
+                <pic:pic xmlns:pic="http://schemas.openxmlformats.org/drawingml/2006/picture">
+                  <pic:nvPicPr>
+                    <pic:cNvPr id="1" name=""/>
+                    <pic:cNvPicPr/>
+                  </pic:nvPicPr>
+                  <pic:blipFill>
+                    <a:blip r:embed="rId47"/>
+                    <a:stretch>
+                      <a:fillRect/>
+                    </a:stretch>
+                  </pic:blipFill>
+                  <pic:spPr>
+                    <a:xfrm>
+                      <a:off x="0" y="0"/>
+                      <a:ext cx="5274310" cy="957580"/>
+                    </a:xfrm>
+                    <a:prstGeom prst="rect">
+                      <a:avLst/>
+                    </a:prstGeom>
+                  </pic:spPr>
+                </pic:pic>
+              </a:graphicData>
+            </a:graphic>
+          </wp:inline>
+        </w:drawing>
+      </w:r>
+    </w:p>
     <w:p/>
-    <w:p/>
-    <w:p/>
-    <w:p>
-      <w:pPr>
-        <w:rPr>
-          <w:rFonts w:hint="eastAsia"/>
-        </w:rPr>
-      </w:pPr>
-    </w:p>
     <w:sectPr>
       <w:pgSz w:w="11906" w:h="16838"/>
       <w:pgMar w:top="1440" w:right="1800" w:bottom="1440" w:left="1800" w:header="851" w:footer="992" w:gutter="0"/>
@@ -2153,7 +3315,7 @@
 </file>
 
 <file path=customXml/itemProps1.xml><?xml version="1.0" encoding="utf-8"?>
-<ds:datastoreItem xmlns:ds="http://schemas.openxmlformats.org/officeDocument/2006/customXml" ds:itemID="{FB9139CC-D463-488B-A5DA-C31E984A626A}">
+<ds:datastoreItem xmlns:ds="http://schemas.openxmlformats.org/officeDocument/2006/customXml" ds:itemID="{C8B0822F-2112-4CDF-B719-CD11BEF218E2}">
   <ds:schemaRefs>
     <ds:schemaRef ds:uri="http://schemas.openxmlformats.org/officeDocument/2006/bibliography"/>
   </ds:schemaRefs>

</xml_diff>